<commit_message>
funcion de descarga pdf
</commit_message>
<xml_diff>
--- a/operativo/plantillas/Operativo.docx
+++ b/operativo/plantillas/Operativo.docx
@@ -41,11 +41,11 @@
         <w:tblLook w:val="04A0" w:firstRow="1" w:lastRow="0" w:firstColumn="1" w:lastColumn="0" w:noHBand="0" w:noVBand="1"/>
       </w:tblPr>
       <w:tblGrid>
-        <w:gridCol w:w="901"/>
-        <w:gridCol w:w="1226"/>
-        <w:gridCol w:w="3932"/>
+        <w:gridCol w:w="902"/>
+        <w:gridCol w:w="1225"/>
+        <w:gridCol w:w="3927"/>
         <w:gridCol w:w="1072"/>
-        <w:gridCol w:w="2792"/>
+        <w:gridCol w:w="2797"/>
       </w:tblGrid>
       <w:tr>
         <w:trPr>
@@ -202,13 +202,8 @@
             <w:vAlign w:val="center"/>
           </w:tcPr>
           <w:p>
-            <w:proofErr w:type="gramStart"/>
-            <w:r>
-              <w:t>{{ fecha</w:t>
-            </w:r>
-            <w:proofErr w:type="gramEnd"/>
-            <w:r>
-              <w:t xml:space="preserve"> }}</w:t>
+            <w:r>
+              <w:t>{{FECHA}}</w:t>
             </w:r>
           </w:p>
         </w:tc>
@@ -425,7 +420,7 @@
           <w:p/>
           <w:p>
             <w:r>
-              <w:t>&lt;&lt;INTEGRANTES&gt;&gt;</w:t>
+              <w:t>{{INTEGRANTES}}</w:t>
             </w:r>
           </w:p>
           <w:p/>
@@ -673,7 +668,39 @@
                   <w:rStyle w:val="Hyperlink"/>
                   <w:rFonts w:ascii="Arial" w:hAnsi="Arial" w:cs="Arial"/>
                 </w:rPr>
-                <w:t>Seguimiento Operativo Atencion Anomalias FCP</w:t>
+                <w:t xml:space="preserve">Seguimiento Operativo </w:t>
+              </w:r>
+              <w:proofErr w:type="spellStart"/>
+              <w:r>
+                <w:rPr>
+                  <w:rStyle w:val="Hyperlink"/>
+                  <w:rFonts w:ascii="Arial" w:hAnsi="Arial" w:cs="Arial"/>
+                </w:rPr>
+                <w:t>Atencion</w:t>
+              </w:r>
+              <w:proofErr w:type="spellEnd"/>
+              <w:r>
+                <w:rPr>
+                  <w:rStyle w:val="Hyperlink"/>
+                  <w:rFonts w:ascii="Arial" w:hAnsi="Arial" w:cs="Arial"/>
+                </w:rPr>
+                <w:t xml:space="preserve"> </w:t>
+              </w:r>
+              <w:proofErr w:type="spellStart"/>
+              <w:r>
+                <w:rPr>
+                  <w:rStyle w:val="Hyperlink"/>
+                  <w:rFonts w:ascii="Arial" w:hAnsi="Arial" w:cs="Arial"/>
+                </w:rPr>
+                <w:t>Anomalias</w:t>
+              </w:r>
+              <w:proofErr w:type="spellEnd"/>
+              <w:r>
+                <w:rPr>
+                  <w:rStyle w:val="Hyperlink"/>
+                  <w:rFonts w:ascii="Arial" w:hAnsi="Arial" w:cs="Arial"/>
+                </w:rPr>
+                <w:t xml:space="preserve"> FCP</w:t>
               </w:r>
             </w:hyperlink>
           </w:p>
@@ -831,7 +858,21 @@
               <w:rPr>
                 <w:rFonts w:ascii="Arial" w:hAnsi="Arial" w:cs="Arial"/>
               </w:rPr>
-              <w:t>realizar en las próximas 24 hrs.)</w:t>
+              <w:t xml:space="preserve">realizar en las próximas 24 </w:t>
+            </w:r>
+            <w:proofErr w:type="spellStart"/>
+            <w:r>
+              <w:rPr>
+                <w:rFonts w:ascii="Arial" w:hAnsi="Arial" w:cs="Arial"/>
+              </w:rPr>
+              <w:t>hrs</w:t>
+            </w:r>
+            <w:proofErr w:type="spellEnd"/>
+            <w:r>
+              <w:rPr>
+                <w:rFonts w:ascii="Arial" w:hAnsi="Arial" w:cs="Arial"/>
+              </w:rPr>
+              <w:t>.)</w:t>
             </w:r>
             <w:r>
               <w:rPr>
@@ -1278,7 +1319,39 @@
                   <w:rStyle w:val="Hyperlink"/>
                   <w:rFonts w:ascii="Arial" w:hAnsi="Arial" w:cs="Arial"/>
                 </w:rPr>
-                <w:t>Seguimiento Operativo Atencion Anomalias FCP</w:t>
+                <w:t xml:space="preserve">Seguimiento Operativo </w:t>
+              </w:r>
+              <w:proofErr w:type="spellStart"/>
+              <w:r>
+                <w:rPr>
+                  <w:rStyle w:val="Hyperlink"/>
+                  <w:rFonts w:ascii="Arial" w:hAnsi="Arial" w:cs="Arial"/>
+                </w:rPr>
+                <w:t>Atencion</w:t>
+              </w:r>
+              <w:proofErr w:type="spellEnd"/>
+              <w:r>
+                <w:rPr>
+                  <w:rStyle w:val="Hyperlink"/>
+                  <w:rFonts w:ascii="Arial" w:hAnsi="Arial" w:cs="Arial"/>
+                </w:rPr>
+                <w:t xml:space="preserve"> </w:t>
+              </w:r>
+              <w:proofErr w:type="spellStart"/>
+              <w:r>
+                <w:rPr>
+                  <w:rStyle w:val="Hyperlink"/>
+                  <w:rFonts w:ascii="Arial" w:hAnsi="Arial" w:cs="Arial"/>
+                </w:rPr>
+                <w:t>Anomalias</w:t>
+              </w:r>
+              <w:proofErr w:type="spellEnd"/>
+              <w:r>
+                <w:rPr>
+                  <w:rStyle w:val="Hyperlink"/>
+                  <w:rFonts w:ascii="Arial" w:hAnsi="Arial" w:cs="Arial"/>
+                </w:rPr>
+                <w:t xml:space="preserve"> FCP</w:t>
               </w:r>
             </w:hyperlink>
           </w:p>
@@ -1569,25 +1642,9 @@
           <w:p/>
           <w:p>
             <w:r>
-              <w:t>&lt;&lt;PRODUCCION&gt;&gt;</w:t>
-            </w:r>
-          </w:p>
-          <w:p>
-            <w:r>
-              <w:t>&lt;&lt;MANTENIMIENTO&gt;&gt;</w:t>
-            </w:r>
-          </w:p>
-          <w:p>
-            <w:r>
-              <w:t>&lt;&lt;SEGURIDAD&gt;&gt;</w:t>
-            </w:r>
-          </w:p>
-          <w:p>
-            <w:r>
-              <w:t>&lt;&lt;SUPERINTENDENCIA&gt;&gt;</w:t>
-            </w:r>
-          </w:p>
-          <w:p/>
+              <w:t>{{NOTAS}}</w:t>
+            </w:r>
+          </w:p>
           <w:p/>
         </w:tc>
       </w:tr>
@@ -1653,7 +1710,7 @@
           </w:tcPr>
           <w:p>
             <w:r>
-              <w:t>&lt;&lt;ACUERDOS&gt;&gt;</w:t>
+              <w:t>{{ACUERDOS}}</w:t>
             </w:r>
           </w:p>
         </w:tc>
@@ -3353,6 +3410,7 @@
     <w:rsid w:val="00261706"/>
     <w:rsid w:val="00264EE7"/>
     <w:rsid w:val="00287236"/>
+    <w:rsid w:val="00290837"/>
     <w:rsid w:val="002B4317"/>
     <w:rsid w:val="002B5228"/>
     <w:rsid w:val="002B6406"/>
@@ -3385,6 +3443,7 @@
     <w:rsid w:val="00412C02"/>
     <w:rsid w:val="00414F9F"/>
     <w:rsid w:val="00422EFD"/>
+    <w:rsid w:val="0042532E"/>
     <w:rsid w:val="00431823"/>
     <w:rsid w:val="0043300A"/>
     <w:rsid w:val="00436426"/>
@@ -3478,6 +3537,7 @@
     <w:rsid w:val="009F39C7"/>
     <w:rsid w:val="009F5015"/>
     <w:rsid w:val="00A02B7B"/>
+    <w:rsid w:val="00A11EB0"/>
     <w:rsid w:val="00A208A5"/>
     <w:rsid w:val="00A20E61"/>
     <w:rsid w:val="00A218B6"/>
@@ -4332,10 +4392,32 @@
 </file>
 
 <file path=customXml/item1.xml><?xml version="1.0" encoding="utf-8"?>
+<p:properties xmlns:p="http://schemas.microsoft.com/office/2006/metadata/properties" xmlns:xsi="http://www.w3.org/2001/XMLSchema-instance" xmlns:pc="http://schemas.microsoft.com/office/infopath/2007/PartnerControls">
+  <documentManagement>
+    <RECORRIDO xmlns="b3f83ef7-8795-4768-a534-21b84198b72f" xsi:nil="true"/>
+    <lcf76f155ced4ddcb4097134ff3c332f xmlns="b3f83ef7-8795-4768-a534-21b84198b72f">
+      <Terms xmlns="http://schemas.microsoft.com/office/infopath/2007/PartnerControls"/>
+    </lcf76f155ced4ddcb4097134ff3c332f>
+    <TaxCatchAll xmlns="1851a5f3-d53d-4838-a5c6-c068ef49c2bc" xsi:nil="true"/>
+    <_x0030_505 xmlns="b3f83ef7-8795-4768-a534-21b84198b72f" xsi:nil="true"/>
+  </documentManagement>
+</p:properties>
+</file>
+
+<file path=customXml/item2.xml><?xml version="1.0" encoding="utf-8"?>
+<?mso-contentType ?>
+<FormTemplates xmlns="http://schemas.microsoft.com/sharepoint/v3/contenttype/forms">
+  <Display>DocumentLibraryForm</Display>
+  <Edit>DocumentLibraryForm</Edit>
+  <New>DocumentLibraryForm</New>
+</FormTemplates>
+</file>
+
+<file path=customXml/item3.xml><?xml version="1.0" encoding="utf-8"?>
 <b:Sources xmlns:b="http://schemas.openxmlformats.org/officeDocument/2006/bibliography" xmlns="http://schemas.openxmlformats.org/officeDocument/2006/bibliography" SelectedStyle="\APA.XSL" StyleName="APA Fifth Edition"/>
 </file>
 
-<file path=customXml/item2.xml><?xml version="1.0" encoding="utf-8"?>
+<file path=customXml/item4.xml><?xml version="1.0" encoding="utf-8"?>
 <ct:contentTypeSchema xmlns:ct="http://schemas.microsoft.com/office/2006/metadata/contentType" xmlns:ma="http://schemas.microsoft.com/office/2006/metadata/properties/metaAttributes" ct:_="" ma:_="" ma:contentTypeName="Documento" ma:contentTypeID="0x01010043EC5063E9B22A40B814BC0EAC0AC185" ma:contentTypeVersion="18" ma:contentTypeDescription="Crear nuevo documento." ma:contentTypeScope="" ma:versionID="a269f7ef9cf50e835ac1bf111a5e8a4b">
   <xsd:schema xmlns:xsd="http://www.w3.org/2001/XMLSchema" xmlns:xs="http://www.w3.org/2001/XMLSchema" xmlns:p="http://schemas.microsoft.com/office/2006/metadata/properties" xmlns:ns2="1851a5f3-d53d-4838-a5c6-c068ef49c2bc" xmlns:ns3="b3f83ef7-8795-4768-a534-21b84198b72f" targetNamespace="http://schemas.microsoft.com/office/2006/metadata/properties" ma:root="true" ma:fieldsID="bec19e035838676b587625e856c42af4" ns2:_="" ns3:_="">
     <xsd:import namespace="1851a5f3-d53d-4838-a5c6-c068ef49c2bc"/>
@@ -4590,29 +4672,26 @@
 </ct:contentTypeSchema>
 </file>
 
-<file path=customXml/item3.xml><?xml version="1.0" encoding="utf-8"?>
-<p:properties xmlns:p="http://schemas.microsoft.com/office/2006/metadata/properties" xmlns:xsi="http://www.w3.org/2001/XMLSchema-instance" xmlns:pc="http://schemas.microsoft.com/office/infopath/2007/PartnerControls">
-  <documentManagement>
-    <RECORRIDO xmlns="b3f83ef7-8795-4768-a534-21b84198b72f" xsi:nil="true"/>
-    <lcf76f155ced4ddcb4097134ff3c332f xmlns="b3f83ef7-8795-4768-a534-21b84198b72f">
-      <Terms xmlns="http://schemas.microsoft.com/office/infopath/2007/PartnerControls"/>
-    </lcf76f155ced4ddcb4097134ff3c332f>
-    <TaxCatchAll xmlns="1851a5f3-d53d-4838-a5c6-c068ef49c2bc" xsi:nil="true"/>
-    <_x0030_505 xmlns="b3f83ef7-8795-4768-a534-21b84198b72f" xsi:nil="true"/>
-  </documentManagement>
-</p:properties>
+<file path=customXml/itemProps1.xml><?xml version="1.0" encoding="utf-8"?>
+<ds:datastoreItem xmlns:ds="http://schemas.openxmlformats.org/officeDocument/2006/customXml" ds:itemID="{AD563453-FFBE-48B9-9390-ED590B0E117C}">
+  <ds:schemaRefs>
+    <ds:schemaRef ds:uri="http://schemas.microsoft.com/office/2006/metadata/properties"/>
+    <ds:schemaRef ds:uri="http://schemas.microsoft.com/office/infopath/2007/PartnerControls"/>
+    <ds:schemaRef ds:uri="b3f83ef7-8795-4768-a534-21b84198b72f"/>
+    <ds:schemaRef ds:uri="1851a5f3-d53d-4838-a5c6-c068ef49c2bc"/>
+  </ds:schemaRefs>
+</ds:datastoreItem>
 </file>
 
-<file path=customXml/item4.xml><?xml version="1.0" encoding="utf-8"?>
-<?mso-contentType ?>
-<FormTemplates xmlns="http://schemas.microsoft.com/sharepoint/v3/contenttype/forms">
-  <Display>DocumentLibraryForm</Display>
-  <Edit>DocumentLibraryForm</Edit>
-  <New>DocumentLibraryForm</New>
-</FormTemplates>
+<file path=customXml/itemProps2.xml><?xml version="1.0" encoding="utf-8"?>
+<ds:datastoreItem xmlns:ds="http://schemas.openxmlformats.org/officeDocument/2006/customXml" ds:itemID="{DA8F7E9D-BA90-4F5C-A18C-4A4653DE57D8}">
+  <ds:schemaRefs>
+    <ds:schemaRef ds:uri="http://schemas.microsoft.com/sharepoint/v3/contenttype/forms"/>
+  </ds:schemaRefs>
+</ds:datastoreItem>
 </file>
 
-<file path=customXml/itemProps1.xml><?xml version="1.0" encoding="utf-8"?>
+<file path=customXml/itemProps3.xml><?xml version="1.0" encoding="utf-8"?>
 <ds:datastoreItem xmlns:ds="http://schemas.openxmlformats.org/officeDocument/2006/customXml" ds:itemID="{75B27D54-791F-4CBD-93DE-0D56EE13950A}">
   <ds:schemaRefs>
     <ds:schemaRef ds:uri="http://schemas.openxmlformats.org/officeDocument/2006/bibliography"/>
@@ -4620,7 +4699,7 @@
 </ds:datastoreItem>
 </file>
 
-<file path=customXml/itemProps2.xml><?xml version="1.0" encoding="utf-8"?>
+<file path=customXml/itemProps4.xml><?xml version="1.0" encoding="utf-8"?>
 <ds:datastoreItem xmlns:ds="http://schemas.openxmlformats.org/officeDocument/2006/customXml" ds:itemID="{11590A0F-2CC3-442B-8BBB-D0393F068496}">
   <ds:schemaRefs>
     <ds:schemaRef ds:uri="http://schemas.microsoft.com/office/2006/metadata/contentType"/>
@@ -4639,25 +4718,6 @@
 </ds:datastoreItem>
 </file>
 
-<file path=customXml/itemProps3.xml><?xml version="1.0" encoding="utf-8"?>
-<ds:datastoreItem xmlns:ds="http://schemas.openxmlformats.org/officeDocument/2006/customXml" ds:itemID="{AD563453-FFBE-48B9-9390-ED590B0E117C}">
-  <ds:schemaRefs>
-    <ds:schemaRef ds:uri="http://schemas.microsoft.com/office/2006/metadata/properties"/>
-    <ds:schemaRef ds:uri="http://schemas.microsoft.com/office/infopath/2007/PartnerControls"/>
-    <ds:schemaRef ds:uri="b3f83ef7-8795-4768-a534-21b84198b72f"/>
-    <ds:schemaRef ds:uri="1851a5f3-d53d-4838-a5c6-c068ef49c2bc"/>
-  </ds:schemaRefs>
-</ds:datastoreItem>
-</file>
-
-<file path=customXml/itemProps4.xml><?xml version="1.0" encoding="utf-8"?>
-<ds:datastoreItem xmlns:ds="http://schemas.openxmlformats.org/officeDocument/2006/customXml" ds:itemID="{DA8F7E9D-BA90-4F5C-A18C-4A4653DE57D8}">
-  <ds:schemaRefs>
-    <ds:schemaRef ds:uri="http://schemas.microsoft.com/sharepoint/v3/contenttype/forms"/>
-  </ds:schemaRefs>
-</ds:datastoreItem>
-</file>
-
 <file path=docMetadata/LabelInfo.xml><?xml version="1.0" encoding="utf-8"?>
 <clbl:labelList xmlns:clbl="http://schemas.microsoft.com/office/2020/mipLabelMetadata">
   <clbl:label id="{d57455e9-c73f-45d7-ad9e-430426491df9}" enabled="0" method="" siteId="{d57455e9-c73f-45d7-ad9e-430426491df9}" removed="1"/>

</xml_diff>